<commit_message>
chore: tried to get monitors working somewhat
</commit_message>
<xml_diff>
--- a/Wk2/MonitorsAndSemaphores/MonitorsAndSemaphores WriteUp.docx
+++ b/Wk2/MonitorsAndSemaphores/MonitorsAndSemaphores WriteUp.docx
@@ -422,18 +422,39 @@
       <w:r>
         <w:t xml:space="preserve"> (between ‘v’ and ‘w’)</w:t>
       </w:r>
-      <w:bookmarkStart w:id="0" w:name="_GoBack"/>
-      <w:bookmarkEnd w:id="0"/>
       <w:r>
         <w:t xml:space="preserve"> where a segment of </w:t>
       </w:r>
       <w:proofErr w:type="spellStart"/>
       <w:r>
+        <w:rPr>
+          <w:i/>
+          <w:iCs/>
+        </w:rPr>
         <w:t>printAlphabet’s</w:t>
       </w:r>
       <w:proofErr w:type="spellEnd"/>
       <w:r>
         <w:t xml:space="preserve"> print outs are duplicated.</w:t>
+      </w:r>
+      <w:r>
+        <w:t xml:space="preserve"> My use of semaphores was influenced heavily by the simple example given by </w:t>
+      </w:r>
+      <w:proofErr w:type="spellStart"/>
+      <w:r>
+        <w:t>Kapse</w:t>
+      </w:r>
+      <w:proofErr w:type="spellEnd"/>
+      <w:r>
+        <w:t xml:space="preserve"> from </w:t>
+      </w:r>
+      <w:proofErr w:type="spellStart"/>
+      <w:r>
+        <w:t>Tutorialspoint</w:t>
+      </w:r>
+      <w:proofErr w:type="spellEnd"/>
+      <w:r>
+        <w:t xml:space="preserve"> (2019).</w:t>
       </w:r>
     </w:p>
     <w:p>
@@ -461,9 +482,6 @@
       </w:r>
     </w:p>
     <w:p>
-      <w:pPr>
-        <w:spacing w:line="360" w:lineRule="auto"/>
-      </w:pPr>
       <w:r>
         <w:rPr>
           <w:b/>
@@ -479,7 +497,7 @@
           <w:rPr>
             <w:rStyle w:val="Hyperlink"/>
           </w:rPr>
-          <w:t>https://github.com/DanielCender/CST-221/tree/master/Wk2/ProducerConsumer</w:t>
+          <w:t>https://github.com/DanielCender/CST-221/tree/master/Wk2/MonitorsAndSemaphores</w:t>
         </w:r>
       </w:hyperlink>
     </w:p>
@@ -514,7 +532,10 @@
       </w:r>
       <w:proofErr w:type="spellStart"/>
       <w:r>
-        <w:t>ProducerConsumer.a</w:t>
+        <w:t>Semaphores</w:t>
+      </w:r>
+      <w:r>
+        <w:t>.a</w:t>
       </w:r>
       <w:proofErr w:type="spellEnd"/>
       <w:r>
@@ -522,11 +543,17 @@
       </w:r>
       <w:proofErr w:type="spellStart"/>
       <w:r>
-        <w:t>ProducerConsumer.c</w:t>
-      </w:r>
-      <w:proofErr w:type="spellEnd"/>
-      <w:r>
-        <w:t>’, then</w:t>
+        <w:t>Semaphores</w:t>
+      </w:r>
+      <w:r>
+        <w:t>.c</w:t>
+      </w:r>
+      <w:r>
+        <w:t>’, the</w:t>
+      </w:r>
+      <w:proofErr w:type="spellEnd"/>
+      <w:r>
+        <w:t>n</w:t>
       </w:r>
     </w:p>
     <w:p>
@@ -548,7 +575,10 @@
       <w:proofErr w:type="spellStart"/>
       <w:proofErr w:type="gramEnd"/>
       <w:r>
-        <w:t>ProducerConsumer.a</w:t>
+        <w:t>Semaphores</w:t>
+      </w:r>
+      <w:r>
+        <w:t>.a</w:t>
       </w:r>
       <w:proofErr w:type="spellEnd"/>
       <w:r>
@@ -1985,14 +2015,6 @@
       </w:r>
     </w:p>
     <w:p>
-      <w:pPr>
-        <w:spacing w:line="360" w:lineRule="auto"/>
-      </w:pPr>
-    </w:p>
-    <w:p>
-      <w:pPr>
-        <w:spacing w:line="360" w:lineRule="auto"/>
-      </w:pPr>
       <w:r>
         <w:br w:type="page"/>
       </w:r>
@@ -2000,11 +2022,2196 @@
     <w:p>
       <w:pPr>
         <w:spacing w:line="360" w:lineRule="auto"/>
+        <w:rPr>
+          <w:u w:val="single"/>
+        </w:rPr>
+      </w:pPr>
+      <w:r>
+        <w:rPr>
+          <w:u w:val="single"/>
+        </w:rPr>
+        <w:lastRenderedPageBreak/>
+        <w:t>Monitors</w:t>
+      </w:r>
+    </w:p>
+    <w:p>
+      <w:pPr>
+        <w:spacing w:line="360" w:lineRule="auto"/>
+        <w:rPr>
+          <w:b/>
+          <w:bCs/>
+        </w:rPr>
+      </w:pPr>
+      <w:r>
+        <w:rPr>
+          <w:b/>
+          <w:bCs/>
+        </w:rPr>
+        <w:t>Summary</w:t>
+      </w:r>
+    </w:p>
+    <w:p>
+      <w:pPr>
+        <w:spacing w:line="360" w:lineRule="auto"/>
+      </w:pPr>
+      <w:r>
+        <w:rPr>
+          <w:b/>
+          <w:bCs/>
+        </w:rPr>
+        <w:tab/>
+      </w:r>
+      <w:r>
+        <w:t>Based on my limited understanding of monitors, they exist as more of an abstract language construct</w:t>
+      </w:r>
+      <w:r>
+        <w:t>, which give a different experience to the developer than a language that uses traditional thread-based synchronization.</w:t>
+      </w:r>
+      <w:r>
+        <w:t xml:space="preserve"> Monitors manage blocks of code logic so that they never execute simultaneously using the same critical resources.</w:t>
+      </w:r>
+      <w:bookmarkStart w:id="0" w:name="_GoBack"/>
+      <w:bookmarkEnd w:id="0"/>
+    </w:p>
+    <w:p>
+      <w:pPr>
+        <w:spacing w:line="360" w:lineRule="auto"/>
+      </w:pPr>
+      <w:r>
+        <w:tab/>
+        <w:t>From this, I tried to re-format my code from the previous program to simulate how a monitor would appear to a developer, although it is “hacky” to implement or experiment with quickly in C.</w:t>
+      </w:r>
+    </w:p>
+    <w:p>
+      <w:pPr>
+        <w:spacing w:line="360" w:lineRule="auto"/>
+      </w:pPr>
+      <w:r>
+        <w:rPr>
+          <w:b/>
+          <w:bCs/>
+        </w:rPr>
+        <w:t>Results</w:t>
+      </w:r>
+    </w:p>
+    <w:p>
+      <w:pPr>
+        <w:spacing w:line="360" w:lineRule="auto"/>
+      </w:pPr>
+      <w:r>
+        <w:tab/>
+        <w:t>No actionable results worth mentioning.</w:t>
+      </w:r>
+    </w:p>
+    <w:p>
+      <w:pPr>
+        <w:spacing w:line="360" w:lineRule="auto"/>
+      </w:pPr>
+      <w:r>
+        <w:rPr>
+          <w:b/>
+          <w:bCs/>
+        </w:rPr>
+        <w:t>Code</w:t>
+      </w:r>
+    </w:p>
+    <w:p>
+      <w:pPr>
+        <w:pBdr>
+          <w:bottom w:val="single" w:sz="6" w:space="1" w:color="auto"/>
+        </w:pBdr>
+        <w:spacing w:line="360" w:lineRule="auto"/>
+      </w:pPr>
+      <w:r>
+        <w:t xml:space="preserve">No code was gotten to the point of running successful. I would have needed more time to complete a workable monitor structure using </w:t>
+      </w:r>
+      <w:proofErr w:type="spellStart"/>
+      <w:r>
+        <w:rPr>
+          <w:i/>
+          <w:iCs/>
+        </w:rPr>
+        <w:t>pthreads</w:t>
+      </w:r>
+      <w:proofErr w:type="spellEnd"/>
+      <w:r>
+        <w:t>.</w:t>
+      </w:r>
+    </w:p>
+    <w:p>
+      <w:pPr>
+        <w:spacing w:line="360" w:lineRule="auto"/>
+      </w:pPr>
+    </w:p>
+    <w:p>
+      <w:pPr>
+        <w:spacing w:line="360" w:lineRule="auto"/>
+      </w:pPr>
+      <w:r>
+        <w:t>/*</w:t>
+      </w:r>
+    </w:p>
+    <w:p>
+      <w:pPr>
+        <w:spacing w:line="360" w:lineRule="auto"/>
+      </w:pPr>
+      <w:r>
+        <w:rPr>
+          <w:i/>
+          <w:iCs/>
+        </w:rPr>
+        <w:t xml:space="preserve">* Author: Daniel </w:t>
+      </w:r>
+      <w:proofErr w:type="spellStart"/>
+      <w:r>
+        <w:rPr>
+          <w:i/>
+          <w:iCs/>
+        </w:rPr>
+        <w:t>cender</w:t>
+      </w:r>
+      <w:proofErr w:type="spellEnd"/>
+    </w:p>
+    <w:p>
+      <w:pPr>
+        <w:spacing w:line="360" w:lineRule="auto"/>
+      </w:pPr>
+      <w:r>
+        <w:rPr>
+          <w:i/>
+          <w:iCs/>
+        </w:rPr>
+        <w:t>* Date:   01/19/2020</w:t>
+      </w:r>
+    </w:p>
+    <w:p>
+      <w:pPr>
+        <w:spacing w:line="360" w:lineRule="auto"/>
+      </w:pPr>
+      <w:r>
+        <w:rPr>
+          <w:i/>
+          <w:iCs/>
+        </w:rPr>
+        <w:t xml:space="preserve">* Basic program that utilizes </w:t>
+      </w:r>
+      <w:proofErr w:type="spellStart"/>
+      <w:r>
+        <w:rPr>
+          <w:i/>
+          <w:iCs/>
+        </w:rPr>
+        <w:t>pthreads</w:t>
+      </w:r>
+      <w:proofErr w:type="spellEnd"/>
+      <w:r>
+        <w:rPr>
+          <w:i/>
+          <w:iCs/>
+        </w:rPr>
+        <w:t xml:space="preserve"> and semaphores to</w:t>
+      </w:r>
+    </w:p>
+    <w:p>
+      <w:pPr>
+        <w:spacing w:line="360" w:lineRule="auto"/>
+      </w:pPr>
+      <w:r>
+        <w:rPr>
+          <w:i/>
+          <w:iCs/>
+        </w:rPr>
+        <w:t>* produce a program that prints out the entire alphabet using multiple threads in sync.</w:t>
+      </w:r>
+    </w:p>
+    <w:p>
+      <w:pPr>
+        <w:spacing w:line="360" w:lineRule="auto"/>
+      </w:pPr>
+      <w:r>
+        <w:rPr>
+          <w:i/>
+          <w:iCs/>
+        </w:rPr>
+        <w:t>*</w:t>
+      </w:r>
+    </w:p>
+    <w:p>
+      <w:pPr>
+        <w:spacing w:line="360" w:lineRule="auto"/>
+      </w:pPr>
+      <w:r>
+        <w:rPr>
+          <w:i/>
+          <w:iCs/>
+        </w:rPr>
+        <w:t>*</w:t>
+      </w:r>
+    </w:p>
+    <w:p>
+      <w:pPr>
+        <w:spacing w:line="360" w:lineRule="auto"/>
+      </w:pPr>
+      <w:r>
+        <w:t>*/</w:t>
+      </w:r>
+    </w:p>
+    <w:p>
+      <w:pPr>
+        <w:spacing w:line="360" w:lineRule="auto"/>
+      </w:pPr>
+    </w:p>
+    <w:p>
+      <w:pPr>
+        <w:spacing w:line="360" w:lineRule="auto"/>
+      </w:pPr>
+      <w:r>
+        <w:t>#</w:t>
+      </w:r>
+      <w:r>
+        <w:rPr>
+          <w:i/>
+          <w:iCs/>
+        </w:rPr>
+        <w:t>include</w:t>
+      </w:r>
+      <w:r>
+        <w:t xml:space="preserve"> &lt;</w:t>
+      </w:r>
+      <w:proofErr w:type="spellStart"/>
+      <w:r>
+        <w:rPr>
+          <w:i/>
+          <w:iCs/>
+        </w:rPr>
+        <w:t>stdio.h</w:t>
+      </w:r>
+      <w:proofErr w:type="spellEnd"/>
+      <w:r>
+        <w:t>&gt;</w:t>
+      </w:r>
+    </w:p>
+    <w:p>
+      <w:pPr>
+        <w:spacing w:line="360" w:lineRule="auto"/>
+      </w:pPr>
+      <w:r>
+        <w:t>#</w:t>
+      </w:r>
+      <w:r>
+        <w:rPr>
+          <w:i/>
+          <w:iCs/>
+        </w:rPr>
+        <w:t>include</w:t>
+      </w:r>
+      <w:r>
+        <w:t xml:space="preserve"> &lt;</w:t>
+      </w:r>
+      <w:proofErr w:type="spellStart"/>
+      <w:r>
+        <w:rPr>
+          <w:i/>
+          <w:iCs/>
+        </w:rPr>
+        <w:t>pthread.h</w:t>
+      </w:r>
+      <w:proofErr w:type="spellEnd"/>
+      <w:r>
+        <w:t>&gt;</w:t>
+      </w:r>
+    </w:p>
+    <w:p>
+      <w:pPr>
+        <w:spacing w:line="360" w:lineRule="auto"/>
+      </w:pPr>
+      <w:r>
+        <w:t>#</w:t>
+      </w:r>
+      <w:r>
+        <w:rPr>
+          <w:i/>
+          <w:iCs/>
+        </w:rPr>
+        <w:t>include</w:t>
+      </w:r>
+      <w:r>
+        <w:t xml:space="preserve"> &lt;</w:t>
+      </w:r>
+      <w:proofErr w:type="spellStart"/>
+      <w:r>
+        <w:rPr>
+          <w:i/>
+          <w:iCs/>
+        </w:rPr>
+        <w:t>semaphore.h</w:t>
+      </w:r>
+      <w:proofErr w:type="spellEnd"/>
+      <w:r>
+        <w:t>&gt;</w:t>
+      </w:r>
+    </w:p>
+    <w:p>
+      <w:pPr>
+        <w:spacing w:line="360" w:lineRule="auto"/>
+      </w:pPr>
+      <w:r>
+        <w:t>#</w:t>
+      </w:r>
+      <w:r>
+        <w:rPr>
+          <w:i/>
+          <w:iCs/>
+        </w:rPr>
+        <w:t>include</w:t>
+      </w:r>
+      <w:r>
+        <w:t xml:space="preserve"> &lt;</w:t>
+      </w:r>
+      <w:proofErr w:type="spellStart"/>
+      <w:r>
+        <w:rPr>
+          <w:i/>
+          <w:iCs/>
+        </w:rPr>
+        <w:t>unistd.h</w:t>
+      </w:r>
+      <w:proofErr w:type="spellEnd"/>
+      <w:r>
+        <w:t>&gt;</w:t>
+      </w:r>
+    </w:p>
+    <w:p>
+      <w:pPr>
+        <w:spacing w:line="360" w:lineRule="auto"/>
+      </w:pPr>
+    </w:p>
+    <w:p>
+      <w:pPr>
+        <w:spacing w:line="360" w:lineRule="auto"/>
+      </w:pPr>
+      <w:r>
+        <w:lastRenderedPageBreak/>
+        <w:t>//</w:t>
+      </w:r>
+      <w:r>
+        <w:rPr>
+          <w:i/>
+          <w:iCs/>
+        </w:rPr>
+        <w:t xml:space="preserve"> </w:t>
+      </w:r>
+      <w:proofErr w:type="spellStart"/>
+      <w:r>
+        <w:rPr>
+          <w:i/>
+          <w:iCs/>
+        </w:rPr>
+        <w:t>sem_t</w:t>
+      </w:r>
+      <w:proofErr w:type="spellEnd"/>
+      <w:r>
+        <w:rPr>
+          <w:i/>
+          <w:iCs/>
+        </w:rPr>
+        <w:t xml:space="preserve"> mutex;</w:t>
+      </w:r>
+    </w:p>
+    <w:p>
+      <w:pPr>
+        <w:spacing w:line="360" w:lineRule="auto"/>
+      </w:pPr>
+      <w:r>
+        <w:rPr>
+          <w:i/>
+          <w:iCs/>
+        </w:rPr>
+        <w:t>char</w:t>
+      </w:r>
+      <w:r>
+        <w:t xml:space="preserve"> alphabet</w:t>
+      </w:r>
+      <w:r>
+        <w:rPr>
+          <w:i/>
+          <w:iCs/>
+        </w:rPr>
+        <w:t>[]</w:t>
+      </w:r>
+      <w:r>
+        <w:t xml:space="preserve"> = {'</w:t>
+      </w:r>
+      <w:r>
+        <w:rPr>
+          <w:i/>
+          <w:iCs/>
+        </w:rPr>
+        <w:t>a</w:t>
+      </w:r>
+      <w:r>
+        <w:t>','</w:t>
+      </w:r>
+      <w:r>
+        <w:rPr>
+          <w:i/>
+          <w:iCs/>
+        </w:rPr>
+        <w:t>b</w:t>
+      </w:r>
+      <w:r>
+        <w:t>','</w:t>
+      </w:r>
+      <w:r>
+        <w:rPr>
+          <w:i/>
+          <w:iCs/>
+        </w:rPr>
+        <w:t>c</w:t>
+      </w:r>
+      <w:r>
+        <w:t>','</w:t>
+      </w:r>
+      <w:r>
+        <w:rPr>
+          <w:i/>
+          <w:iCs/>
+        </w:rPr>
+        <w:t>d</w:t>
+      </w:r>
+      <w:r>
+        <w:t>','</w:t>
+      </w:r>
+      <w:r>
+        <w:rPr>
+          <w:i/>
+          <w:iCs/>
+        </w:rPr>
+        <w:t>e</w:t>
+      </w:r>
+      <w:r>
+        <w:t>','</w:t>
+      </w:r>
+      <w:r>
+        <w:rPr>
+          <w:i/>
+          <w:iCs/>
+        </w:rPr>
+        <w:t>f</w:t>
+      </w:r>
+      <w:r>
+        <w:t>','</w:t>
+      </w:r>
+      <w:r>
+        <w:rPr>
+          <w:i/>
+          <w:iCs/>
+        </w:rPr>
+        <w:t>g</w:t>
+      </w:r>
+      <w:r>
+        <w:t>','</w:t>
+      </w:r>
+      <w:r>
+        <w:rPr>
+          <w:i/>
+          <w:iCs/>
+        </w:rPr>
+        <w:t>h</w:t>
+      </w:r>
+      <w:r>
+        <w:t>','</w:t>
+      </w:r>
+      <w:r>
+        <w:rPr>
+          <w:i/>
+          <w:iCs/>
+        </w:rPr>
+        <w:t>i</w:t>
+      </w:r>
+      <w:r>
+        <w:t>','</w:t>
+      </w:r>
+      <w:r>
+        <w:rPr>
+          <w:i/>
+          <w:iCs/>
+        </w:rPr>
+        <w:t>j</w:t>
+      </w:r>
+      <w:r>
+        <w:t>','</w:t>
+      </w:r>
+      <w:r>
+        <w:rPr>
+          <w:i/>
+          <w:iCs/>
+        </w:rPr>
+        <w:t>k</w:t>
+      </w:r>
+      <w:r>
+        <w:t>','</w:t>
+      </w:r>
+      <w:r>
+        <w:rPr>
+          <w:i/>
+          <w:iCs/>
+        </w:rPr>
+        <w:t>l</w:t>
+      </w:r>
+      <w:r>
+        <w:t>','</w:t>
+      </w:r>
+      <w:r>
+        <w:rPr>
+          <w:i/>
+          <w:iCs/>
+        </w:rPr>
+        <w:t>m</w:t>
+      </w:r>
+      <w:r>
+        <w:t>','</w:t>
+      </w:r>
+      <w:r>
+        <w:rPr>
+          <w:i/>
+          <w:iCs/>
+        </w:rPr>
+        <w:t>n</w:t>
+      </w:r>
+      <w:r>
+        <w:t>','</w:t>
+      </w:r>
+      <w:r>
+        <w:rPr>
+          <w:i/>
+          <w:iCs/>
+        </w:rPr>
+        <w:t>o</w:t>
+      </w:r>
+      <w:r>
+        <w:t>','</w:t>
+      </w:r>
+      <w:r>
+        <w:rPr>
+          <w:i/>
+          <w:iCs/>
+        </w:rPr>
+        <w:t>p</w:t>
+      </w:r>
+      <w:r>
+        <w:t>','</w:t>
+      </w:r>
+      <w:r>
+        <w:rPr>
+          <w:i/>
+          <w:iCs/>
+        </w:rPr>
+        <w:t>q</w:t>
+      </w:r>
+      <w:r>
+        <w:t>','</w:t>
+      </w:r>
+      <w:r>
+        <w:rPr>
+          <w:i/>
+          <w:iCs/>
+        </w:rPr>
+        <w:t>r</w:t>
+      </w:r>
+      <w:r>
+        <w:t>','</w:t>
+      </w:r>
+      <w:r>
+        <w:rPr>
+          <w:i/>
+          <w:iCs/>
+        </w:rPr>
+        <w:t>s</w:t>
+      </w:r>
+      <w:r>
+        <w:t>','</w:t>
+      </w:r>
+      <w:r>
+        <w:rPr>
+          <w:i/>
+          <w:iCs/>
+        </w:rPr>
+        <w:t>t</w:t>
+      </w:r>
+      <w:r>
+        <w:t>','</w:t>
+      </w:r>
+      <w:r>
+        <w:rPr>
+          <w:i/>
+          <w:iCs/>
+        </w:rPr>
+        <w:t>u</w:t>
+      </w:r>
+      <w:r>
+        <w:t>','</w:t>
+      </w:r>
+      <w:r>
+        <w:rPr>
+          <w:i/>
+          <w:iCs/>
+        </w:rPr>
+        <w:t>v</w:t>
+      </w:r>
+      <w:r>
+        <w:t>','</w:t>
+      </w:r>
+      <w:r>
+        <w:rPr>
+          <w:i/>
+          <w:iCs/>
+        </w:rPr>
+        <w:t>w</w:t>
+      </w:r>
+      <w:r>
+        <w:t>','</w:t>
+      </w:r>
+      <w:r>
+        <w:rPr>
+          <w:i/>
+          <w:iCs/>
+        </w:rPr>
+        <w:t>x</w:t>
+      </w:r>
+      <w:r>
+        <w:t>','</w:t>
+      </w:r>
+      <w:r>
+        <w:rPr>
+          <w:i/>
+          <w:iCs/>
+        </w:rPr>
+        <w:t>y</w:t>
+      </w:r>
+      <w:r>
+        <w:t>','</w:t>
+      </w:r>
+      <w:r>
+        <w:rPr>
+          <w:i/>
+          <w:iCs/>
+        </w:rPr>
+        <w:t>z</w:t>
+      </w:r>
+      <w:r>
+        <w:t>'};</w:t>
+      </w:r>
+    </w:p>
+    <w:p>
+      <w:pPr>
+        <w:spacing w:line="360" w:lineRule="auto"/>
+      </w:pPr>
+      <w:r>
+        <w:rPr>
+          <w:i/>
+          <w:iCs/>
+        </w:rPr>
+        <w:t>int</w:t>
+      </w:r>
+      <w:r>
+        <w:t xml:space="preserve"> </w:t>
+      </w:r>
+      <w:proofErr w:type="spellStart"/>
+      <w:r>
+        <w:t>idx</w:t>
+      </w:r>
+      <w:proofErr w:type="spellEnd"/>
+      <w:r>
+        <w:t>;</w:t>
+      </w:r>
+    </w:p>
+    <w:p>
+      <w:pPr>
+        <w:spacing w:line="360" w:lineRule="auto"/>
+      </w:pPr>
+    </w:p>
+    <w:p>
+      <w:pPr>
+        <w:spacing w:line="360" w:lineRule="auto"/>
+      </w:pPr>
+      <w:proofErr w:type="spellStart"/>
+      <w:r>
+        <w:rPr>
+          <w:i/>
+          <w:iCs/>
+        </w:rPr>
+        <w:t>pthread_t</w:t>
+      </w:r>
+      <w:proofErr w:type="spellEnd"/>
+      <w:r>
+        <w:t xml:space="preserve"> </w:t>
+      </w:r>
+      <w:proofErr w:type="spellStart"/>
+      <w:r>
+        <w:t>monitor_</w:t>
+      </w:r>
+      <w:proofErr w:type="gramStart"/>
+      <w:r>
+        <w:t>ts</w:t>
+      </w:r>
+      <w:proofErr w:type="spellEnd"/>
+      <w:r>
+        <w:t>[</w:t>
+      </w:r>
+      <w:proofErr w:type="gramEnd"/>
+      <w:r>
+        <w:t>2]; //</w:t>
+      </w:r>
+      <w:r>
+        <w:rPr>
+          <w:i/>
+          <w:iCs/>
+        </w:rPr>
+        <w:t xml:space="preserve"> Maybe hold couple of </w:t>
+      </w:r>
+      <w:proofErr w:type="spellStart"/>
+      <w:r>
+        <w:rPr>
+          <w:i/>
+          <w:iCs/>
+        </w:rPr>
+        <w:t>pthreads</w:t>
+      </w:r>
+      <w:proofErr w:type="spellEnd"/>
+      <w:r>
+        <w:rPr>
+          <w:i/>
+          <w:iCs/>
+        </w:rPr>
+        <w:t xml:space="preserve"> to handle/wait based on sync blocks?</w:t>
+      </w:r>
+    </w:p>
+    <w:p>
+      <w:pPr>
+        <w:spacing w:line="360" w:lineRule="auto"/>
+      </w:pPr>
+    </w:p>
+    <w:p>
+      <w:pPr>
+        <w:spacing w:line="360" w:lineRule="auto"/>
+      </w:pPr>
+      <w:r>
+        <w:rPr>
+          <w:i/>
+          <w:iCs/>
+        </w:rPr>
+        <w:t>struct</w:t>
+      </w:r>
+      <w:r>
+        <w:t xml:space="preserve"> MONITOR {</w:t>
+      </w:r>
+    </w:p>
+    <w:p>
+      <w:pPr>
+        <w:spacing w:line="360" w:lineRule="auto"/>
+      </w:pPr>
+      <w:r>
+        <w:t xml:space="preserve">  </w:t>
+      </w:r>
+      <w:proofErr w:type="spellStart"/>
+      <w:r>
+        <w:t>sem_t</w:t>
+      </w:r>
+      <w:proofErr w:type="spellEnd"/>
+      <w:r>
+        <w:t xml:space="preserve"> </w:t>
+      </w:r>
+      <w:proofErr w:type="spellStart"/>
+      <w:r>
+        <w:t>startSync</w:t>
+      </w:r>
+      <w:proofErr w:type="spellEnd"/>
+      <w:r>
+        <w:t>;</w:t>
+      </w:r>
+    </w:p>
+    <w:p>
+      <w:pPr>
+        <w:spacing w:line="360" w:lineRule="auto"/>
+      </w:pPr>
+      <w:r>
+        <w:t xml:space="preserve">  </w:t>
+      </w:r>
+      <w:proofErr w:type="spellStart"/>
+      <w:r>
+        <w:t>sem_t</w:t>
+      </w:r>
+      <w:proofErr w:type="spellEnd"/>
+      <w:r>
+        <w:t xml:space="preserve"> </w:t>
+      </w:r>
+      <w:proofErr w:type="spellStart"/>
+      <w:r>
+        <w:t>endSync</w:t>
+      </w:r>
+      <w:proofErr w:type="spellEnd"/>
+      <w:r>
+        <w:t>;</w:t>
+      </w:r>
+    </w:p>
+    <w:p>
+      <w:pPr>
+        <w:spacing w:line="360" w:lineRule="auto"/>
+      </w:pPr>
+      <w:r>
+        <w:t xml:space="preserve">  </w:t>
+      </w:r>
+      <w:r>
+        <w:rPr>
+          <w:i/>
+          <w:iCs/>
+        </w:rPr>
+        <w:t>int</w:t>
+      </w:r>
+      <w:r>
+        <w:t xml:space="preserve"> </w:t>
+      </w:r>
+      <w:proofErr w:type="spellStart"/>
+      <w:r>
+        <w:t>firstAction</w:t>
+      </w:r>
+      <w:proofErr w:type="spellEnd"/>
+      <w:r>
+        <w:t>;</w:t>
+      </w:r>
+    </w:p>
+    <w:p>
+      <w:pPr>
+        <w:spacing w:line="360" w:lineRule="auto"/>
+      </w:pPr>
+      <w:r>
+        <w:t xml:space="preserve">  </w:t>
+      </w:r>
+      <w:r>
+        <w:rPr>
+          <w:i/>
+          <w:iCs/>
+        </w:rPr>
+        <w:t>int</w:t>
+      </w:r>
+      <w:r>
+        <w:t xml:space="preserve"> </w:t>
+      </w:r>
+      <w:proofErr w:type="spellStart"/>
+      <w:r>
+        <w:t>secondAction</w:t>
+      </w:r>
+      <w:proofErr w:type="spellEnd"/>
+      <w:r>
+        <w:t>;</w:t>
+      </w:r>
+    </w:p>
+    <w:p>
+      <w:pPr>
+        <w:spacing w:line="360" w:lineRule="auto"/>
+      </w:pPr>
+      <w:r>
+        <w:t>}</w:t>
+      </w:r>
+    </w:p>
+    <w:p>
+      <w:pPr>
+        <w:spacing w:line="360" w:lineRule="auto"/>
+      </w:pPr>
+    </w:p>
+    <w:p>
+      <w:pPr>
+        <w:spacing w:line="360" w:lineRule="auto"/>
+      </w:pPr>
+      <w:r>
+        <w:rPr>
+          <w:i/>
+          <w:iCs/>
+        </w:rPr>
+        <w:t>struct</w:t>
+      </w:r>
+      <w:r>
+        <w:t xml:space="preserve"> MONITOR </w:t>
+      </w:r>
+      <w:proofErr w:type="spellStart"/>
+      <w:r>
+        <w:t>monitor</w:t>
+      </w:r>
+      <w:proofErr w:type="spellEnd"/>
+      <w:r>
+        <w:t>;</w:t>
+      </w:r>
+    </w:p>
+    <w:p>
+      <w:pPr>
+        <w:spacing w:line="360" w:lineRule="auto"/>
+      </w:pPr>
+    </w:p>
+    <w:p>
+      <w:pPr>
+        <w:spacing w:line="360" w:lineRule="auto"/>
+      </w:pPr>
+      <w:r>
+        <w:rPr>
+          <w:i/>
+          <w:iCs/>
+        </w:rPr>
+        <w:t>int</w:t>
+      </w:r>
+      <w:r>
+        <w:t xml:space="preserve"> </w:t>
+      </w:r>
+      <w:proofErr w:type="spellStart"/>
+      <w:r>
+        <w:t>monitor_</w:t>
+      </w:r>
+      <w:proofErr w:type="gramStart"/>
+      <w:r>
+        <w:t>init</w:t>
+      </w:r>
+      <w:proofErr w:type="spellEnd"/>
+      <w:r>
+        <w:t>(</w:t>
+      </w:r>
+      <w:proofErr w:type="gramEnd"/>
+      <w:r>
+        <w:t>) {</w:t>
+      </w:r>
+    </w:p>
+    <w:p>
+      <w:pPr>
+        <w:spacing w:line="360" w:lineRule="auto"/>
+      </w:pPr>
+      <w:r>
+        <w:t xml:space="preserve">    //</w:t>
+      </w:r>
+      <w:r>
+        <w:rPr>
+          <w:i/>
+          <w:iCs/>
+        </w:rPr>
+        <w:t xml:space="preserve"> Initialize the structure</w:t>
+      </w:r>
+    </w:p>
+    <w:p>
+      <w:pPr>
+        <w:spacing w:line="360" w:lineRule="auto"/>
+      </w:pPr>
+      <w:r>
+        <w:t xml:space="preserve">    </w:t>
+      </w:r>
+      <w:proofErr w:type="spellStart"/>
+      <w:proofErr w:type="gramStart"/>
+      <w:r>
+        <w:t>monitor.firstAction</w:t>
+      </w:r>
+      <w:proofErr w:type="spellEnd"/>
+      <w:proofErr w:type="gramEnd"/>
+      <w:r>
+        <w:t xml:space="preserve"> = 0;</w:t>
+      </w:r>
+    </w:p>
+    <w:p>
+      <w:pPr>
+        <w:spacing w:line="360" w:lineRule="auto"/>
+      </w:pPr>
+      <w:r>
+        <w:t xml:space="preserve">    </w:t>
+      </w:r>
+      <w:proofErr w:type="spellStart"/>
+      <w:proofErr w:type="gramStart"/>
+      <w:r>
+        <w:t>monitor.secondAction</w:t>
+      </w:r>
+      <w:proofErr w:type="spellEnd"/>
+      <w:proofErr w:type="gramEnd"/>
+      <w:r>
+        <w:t xml:space="preserve"> = 0;</w:t>
+      </w:r>
+    </w:p>
+    <w:p>
+      <w:pPr>
+        <w:spacing w:line="360" w:lineRule="auto"/>
+      </w:pPr>
+    </w:p>
+    <w:p>
+      <w:pPr>
+        <w:spacing w:line="360" w:lineRule="auto"/>
+      </w:pPr>
+      <w:r>
+        <w:t xml:space="preserve">    //</w:t>
+      </w:r>
+      <w:r>
+        <w:rPr>
+          <w:i/>
+          <w:iCs/>
+        </w:rPr>
+        <w:t xml:space="preserve"> initialize the semaphores</w:t>
+      </w:r>
+    </w:p>
+    <w:p>
+      <w:pPr>
+        <w:spacing w:line="360" w:lineRule="auto"/>
+      </w:pPr>
+      <w:r>
+        <w:t xml:space="preserve">    </w:t>
+      </w:r>
+      <w:r>
+        <w:rPr>
+          <w:i/>
+          <w:iCs/>
+        </w:rPr>
+        <w:t>if</w:t>
+      </w:r>
+      <w:r>
+        <w:t>(</w:t>
+      </w:r>
+      <w:proofErr w:type="spellStart"/>
+      <w:r>
+        <w:t>sem_init</w:t>
+      </w:r>
+      <w:proofErr w:type="spellEnd"/>
+      <w:r>
+        <w:t>(</w:t>
+      </w:r>
+      <w:r>
+        <w:rPr>
+          <w:i/>
+          <w:iCs/>
+        </w:rPr>
+        <w:t>&amp;</w:t>
+      </w:r>
+      <w:r>
+        <w:t>(</w:t>
+      </w:r>
+      <w:proofErr w:type="spellStart"/>
+      <w:r>
+        <w:t>monitor_</w:t>
+      </w:r>
+      <w:proofErr w:type="gramStart"/>
+      <w:r>
+        <w:t>data.startSync</w:t>
+      </w:r>
+      <w:proofErr w:type="spellEnd"/>
+      <w:proofErr w:type="gramEnd"/>
+      <w:r>
+        <w:t>), 0, 1) == 0 &amp;&amp;</w:t>
+      </w:r>
+    </w:p>
+    <w:p>
+      <w:pPr>
+        <w:spacing w:line="360" w:lineRule="auto"/>
+      </w:pPr>
+      <w:r>
+        <w:t xml:space="preserve">       </w:t>
+      </w:r>
+      <w:proofErr w:type="spellStart"/>
+      <w:r>
+        <w:t>sem_init</w:t>
+      </w:r>
+      <w:proofErr w:type="spellEnd"/>
+      <w:r>
+        <w:t>(</w:t>
+      </w:r>
+      <w:r>
+        <w:rPr>
+          <w:i/>
+          <w:iCs/>
+        </w:rPr>
+        <w:t>&amp;</w:t>
+      </w:r>
+      <w:r>
+        <w:t>(</w:t>
+      </w:r>
+      <w:proofErr w:type="spellStart"/>
+      <w:r>
+        <w:t>monitor_</w:t>
+      </w:r>
+      <w:proofErr w:type="gramStart"/>
+      <w:r>
+        <w:t>data.endSync</w:t>
+      </w:r>
+      <w:proofErr w:type="spellEnd"/>
+      <w:proofErr w:type="gramEnd"/>
+      <w:r>
+        <w:t>), 0, 1) == 0){</w:t>
+      </w:r>
+    </w:p>
+    <w:p>
+      <w:pPr>
+        <w:spacing w:line="360" w:lineRule="auto"/>
+      </w:pPr>
+      <w:r>
+        <w:t xml:space="preserve">        //</w:t>
+      </w:r>
+      <w:r>
+        <w:rPr>
+          <w:i/>
+          <w:iCs/>
+        </w:rPr>
+        <w:t xml:space="preserve"> Init and join threads here maybe??</w:t>
+      </w:r>
+    </w:p>
+    <w:p>
+      <w:pPr>
+        <w:spacing w:line="360" w:lineRule="auto"/>
+      </w:pPr>
+      <w:r>
+        <w:t xml:space="preserve">        </w:t>
+      </w:r>
+      <w:r>
+        <w:rPr>
+          <w:i/>
+          <w:iCs/>
+        </w:rPr>
+        <w:t>return</w:t>
+      </w:r>
+      <w:r>
+        <w:t xml:space="preserve"> 0;</w:t>
+      </w:r>
+    </w:p>
+    <w:p>
+      <w:pPr>
+        <w:spacing w:line="360" w:lineRule="auto"/>
+      </w:pPr>
+      <w:r>
+        <w:t xml:space="preserve">    } </w:t>
+      </w:r>
+      <w:r>
+        <w:rPr>
+          <w:i/>
+          <w:iCs/>
+        </w:rPr>
+        <w:t>else</w:t>
+      </w:r>
+      <w:r>
+        <w:t xml:space="preserve"> {</w:t>
+      </w:r>
+    </w:p>
+    <w:p>
+      <w:pPr>
+        <w:spacing w:line="360" w:lineRule="auto"/>
+      </w:pPr>
+      <w:r>
+        <w:t xml:space="preserve">      </w:t>
+      </w:r>
+      <w:proofErr w:type="spellStart"/>
+      <w:proofErr w:type="gramStart"/>
+      <w:r>
+        <w:t>printf</w:t>
+      </w:r>
+      <w:proofErr w:type="spellEnd"/>
+      <w:r>
+        <w:t>(</w:t>
+      </w:r>
+      <w:proofErr w:type="gramEnd"/>
+      <w:r>
+        <w:t>"</w:t>
+      </w:r>
+      <w:r>
+        <w:rPr>
+          <w:i/>
+          <w:iCs/>
+        </w:rPr>
+        <w:t>Unable to initialize semaphores\n</w:t>
+      </w:r>
+      <w:r>
+        <w:t>");</w:t>
+      </w:r>
+    </w:p>
+    <w:p>
+      <w:pPr>
+        <w:spacing w:line="360" w:lineRule="auto"/>
+      </w:pPr>
+      <w:r>
+        <w:t xml:space="preserve">    }</w:t>
+      </w:r>
+    </w:p>
+    <w:p>
+      <w:pPr>
+        <w:spacing w:line="360" w:lineRule="auto"/>
+      </w:pPr>
+      <w:r>
+        <w:lastRenderedPageBreak/>
+        <w:t xml:space="preserve">    </w:t>
+      </w:r>
+      <w:r>
+        <w:rPr>
+          <w:i/>
+          <w:iCs/>
+        </w:rPr>
+        <w:t>return</w:t>
+      </w:r>
+      <w:r>
+        <w:t xml:space="preserve"> 1;</w:t>
+      </w:r>
+    </w:p>
+    <w:p>
+      <w:pPr>
+        <w:spacing w:line="360" w:lineRule="auto"/>
+      </w:pPr>
+      <w:r>
+        <w:t>}</w:t>
+      </w:r>
+    </w:p>
+    <w:p>
+      <w:pPr>
+        <w:spacing w:line="360" w:lineRule="auto"/>
+      </w:pPr>
+    </w:p>
+    <w:p>
+      <w:pPr>
+        <w:spacing w:line="360" w:lineRule="auto"/>
+      </w:pPr>
+      <w:r>
+        <w:rPr>
+          <w:i/>
+          <w:iCs/>
+        </w:rPr>
+        <w:t>void</w:t>
+      </w:r>
+      <w:r>
+        <w:t xml:space="preserve"> </w:t>
+      </w:r>
+      <w:proofErr w:type="spellStart"/>
+      <w:r>
+        <w:t>monitor_</w:t>
+      </w:r>
+      <w:proofErr w:type="gramStart"/>
+      <w:r>
+        <w:t>destroy</w:t>
+      </w:r>
+      <w:proofErr w:type="spellEnd"/>
+      <w:r>
+        <w:t>(</w:t>
+      </w:r>
+      <w:proofErr w:type="gramEnd"/>
+      <w:r>
+        <w:t>) {</w:t>
+      </w:r>
+    </w:p>
+    <w:p>
+      <w:pPr>
+        <w:spacing w:line="360" w:lineRule="auto"/>
+      </w:pPr>
+      <w:r>
+        <w:t xml:space="preserve">  </w:t>
+      </w:r>
+      <w:proofErr w:type="spellStart"/>
+      <w:r>
+        <w:t>sem_destroy</w:t>
+      </w:r>
+      <w:proofErr w:type="spellEnd"/>
+      <w:r>
+        <w:t>(</w:t>
+      </w:r>
+      <w:r>
+        <w:rPr>
+          <w:i/>
+          <w:iCs/>
+        </w:rPr>
+        <w:t>&amp;</w:t>
+      </w:r>
+      <w:r>
+        <w:t>(</w:t>
+      </w:r>
+      <w:proofErr w:type="spellStart"/>
+      <w:proofErr w:type="gramStart"/>
+      <w:r>
+        <w:t>monitor.startSync</w:t>
+      </w:r>
+      <w:proofErr w:type="spellEnd"/>
+      <w:proofErr w:type="gramEnd"/>
+      <w:r>
+        <w:t>));</w:t>
+      </w:r>
+    </w:p>
+    <w:p>
+      <w:pPr>
+        <w:spacing w:line="360" w:lineRule="auto"/>
+      </w:pPr>
+      <w:r>
+        <w:t xml:space="preserve">  </w:t>
+      </w:r>
+      <w:proofErr w:type="spellStart"/>
+      <w:r>
+        <w:t>sem_destroy</w:t>
+      </w:r>
+      <w:proofErr w:type="spellEnd"/>
+      <w:r>
+        <w:t>(</w:t>
+      </w:r>
+      <w:r>
+        <w:rPr>
+          <w:i/>
+          <w:iCs/>
+        </w:rPr>
+        <w:t>&amp;</w:t>
+      </w:r>
+      <w:r>
+        <w:t>(</w:t>
+      </w:r>
+      <w:proofErr w:type="spellStart"/>
+      <w:proofErr w:type="gramStart"/>
+      <w:r>
+        <w:t>monitor.endSync</w:t>
+      </w:r>
+      <w:proofErr w:type="spellEnd"/>
+      <w:proofErr w:type="gramEnd"/>
+      <w:r>
+        <w:t>));</w:t>
+      </w:r>
+    </w:p>
+    <w:p>
+      <w:pPr>
+        <w:spacing w:line="360" w:lineRule="auto"/>
+      </w:pPr>
+      <w:r>
+        <w:t>}</w:t>
+      </w:r>
+    </w:p>
+    <w:p>
+      <w:pPr>
+        <w:spacing w:line="360" w:lineRule="auto"/>
+      </w:pPr>
+    </w:p>
+    <w:p>
+      <w:pPr>
+        <w:spacing w:line="360" w:lineRule="auto"/>
+      </w:pPr>
+      <w:r>
+        <w:t>/**</w:t>
+      </w:r>
+    </w:p>
+    <w:p>
+      <w:pPr>
+        <w:spacing w:line="360" w:lineRule="auto"/>
+      </w:pPr>
+      <w:r>
+        <w:rPr>
+          <w:i/>
+          <w:iCs/>
+        </w:rPr>
+        <w:t xml:space="preserve"> * </w:t>
+      </w:r>
+      <w:proofErr w:type="spellStart"/>
+      <w:r>
+        <w:rPr>
+          <w:i/>
+          <w:iCs/>
+        </w:rPr>
+        <w:t>Func</w:t>
+      </w:r>
+      <w:proofErr w:type="spellEnd"/>
+      <w:r>
+        <w:rPr>
+          <w:i/>
+          <w:iCs/>
+        </w:rPr>
+        <w:t xml:space="preserve"> that prints out 2 chars of the alphabet array, shouldn't need</w:t>
+      </w:r>
+    </w:p>
+    <w:p>
+      <w:pPr>
+        <w:spacing w:line="360" w:lineRule="auto"/>
+      </w:pPr>
+      <w:r>
+        <w:rPr>
+          <w:i/>
+          <w:iCs/>
+        </w:rPr>
+        <w:t xml:space="preserve"> * to wait or post to semaphore if working in monitor structure</w:t>
+      </w:r>
+    </w:p>
+    <w:p>
+      <w:pPr>
+        <w:spacing w:line="360" w:lineRule="auto"/>
+      </w:pPr>
+      <w:r>
+        <w:rPr>
+          <w:i/>
+          <w:iCs/>
+        </w:rPr>
+        <w:t xml:space="preserve"> </w:t>
+      </w:r>
+      <w:r>
+        <w:t>*/</w:t>
+      </w:r>
+    </w:p>
+    <w:p>
+      <w:pPr>
+        <w:spacing w:line="360" w:lineRule="auto"/>
+      </w:pPr>
+      <w:r>
+        <w:rPr>
+          <w:i/>
+          <w:iCs/>
+        </w:rPr>
+        <w:t>void*</w:t>
+      </w:r>
+      <w:r>
+        <w:t xml:space="preserve"> </w:t>
+      </w:r>
+      <w:proofErr w:type="spellStart"/>
+      <w:proofErr w:type="gramStart"/>
+      <w:r>
+        <w:t>printAlphabet</w:t>
+      </w:r>
+      <w:proofErr w:type="spellEnd"/>
+      <w:r>
+        <w:t>(</w:t>
+      </w:r>
+      <w:proofErr w:type="gramEnd"/>
+      <w:r>
+        <w:rPr>
+          <w:i/>
+          <w:iCs/>
+        </w:rPr>
+        <w:t>void*</w:t>
+      </w:r>
+      <w:r>
+        <w:t xml:space="preserve"> </w:t>
+      </w:r>
+      <w:proofErr w:type="spellStart"/>
+      <w:r>
+        <w:rPr>
+          <w:i/>
+          <w:iCs/>
+        </w:rPr>
+        <w:t>arg</w:t>
+      </w:r>
+      <w:proofErr w:type="spellEnd"/>
+      <w:r>
+        <w:t>) { //</w:t>
+      </w:r>
+      <w:r>
+        <w:rPr>
+          <w:i/>
+          <w:iCs/>
+        </w:rPr>
+        <w:t>function which act like thread</w:t>
+      </w:r>
+    </w:p>
+    <w:p>
+      <w:pPr>
+        <w:spacing w:line="360" w:lineRule="auto"/>
+      </w:pPr>
+      <w:r>
+        <w:t xml:space="preserve">  </w:t>
+      </w:r>
+      <w:proofErr w:type="gramStart"/>
+      <w:r>
+        <w:rPr>
+          <w:i/>
+          <w:iCs/>
+        </w:rPr>
+        <w:t>while</w:t>
+      </w:r>
+      <w:r>
+        <w:t>(</w:t>
+      </w:r>
+      <w:proofErr w:type="spellStart"/>
+      <w:proofErr w:type="gramEnd"/>
+      <w:r>
+        <w:t>idx</w:t>
+      </w:r>
+      <w:proofErr w:type="spellEnd"/>
+      <w:r>
+        <w:t xml:space="preserve"> &lt;= 25) {</w:t>
+      </w:r>
+    </w:p>
+    <w:p>
+      <w:pPr>
+        <w:spacing w:line="360" w:lineRule="auto"/>
+      </w:pPr>
+      <w:r>
+        <w:t xml:space="preserve">   </w:t>
+      </w:r>
+      <w:proofErr w:type="gramStart"/>
+      <w:r>
+        <w:rPr>
+          <w:i/>
+          <w:iCs/>
+        </w:rPr>
+        <w:t>if</w:t>
+      </w:r>
+      <w:r>
+        <w:t>(</w:t>
+      </w:r>
+      <w:proofErr w:type="spellStart"/>
+      <w:proofErr w:type="gramEnd"/>
+      <w:r>
+        <w:t>idx</w:t>
+      </w:r>
+      <w:proofErr w:type="spellEnd"/>
+      <w:r>
+        <w:t xml:space="preserve"> &gt; 25) </w:t>
+      </w:r>
+      <w:r>
+        <w:rPr>
+          <w:i/>
+          <w:iCs/>
+        </w:rPr>
+        <w:t>break</w:t>
+      </w:r>
+      <w:r>
+        <w:t>;</w:t>
+      </w:r>
+    </w:p>
+    <w:p>
+      <w:pPr>
+        <w:spacing w:line="360" w:lineRule="auto"/>
+      </w:pPr>
+      <w:r>
+        <w:t xml:space="preserve">   </w:t>
+      </w:r>
+      <w:proofErr w:type="spellStart"/>
+      <w:r>
+        <w:t>printf</w:t>
+      </w:r>
+      <w:proofErr w:type="spellEnd"/>
+      <w:r>
+        <w:t>("</w:t>
+      </w:r>
+      <w:r>
+        <w:rPr>
+          <w:i/>
+          <w:iCs/>
+        </w:rPr>
+        <w:t>\</w:t>
+      </w:r>
+      <w:proofErr w:type="spellStart"/>
+      <w:r>
+        <w:rPr>
+          <w:i/>
+          <w:iCs/>
+        </w:rPr>
+        <w:t>nEntered</w:t>
+      </w:r>
+      <w:proofErr w:type="spellEnd"/>
+      <w:r>
+        <w:rPr>
+          <w:i/>
+          <w:iCs/>
+        </w:rPr>
+        <w:t>..\n</w:t>
+      </w:r>
+      <w:r>
+        <w:t>");</w:t>
+      </w:r>
+    </w:p>
+    <w:p>
+      <w:pPr>
+        <w:spacing w:line="360" w:lineRule="auto"/>
+      </w:pPr>
+      <w:r>
+        <w:t xml:space="preserve">   </w:t>
+      </w:r>
+      <w:proofErr w:type="spellStart"/>
+      <w:proofErr w:type="gramStart"/>
+      <w:r>
+        <w:t>printf</w:t>
+      </w:r>
+      <w:proofErr w:type="spellEnd"/>
+      <w:r>
+        <w:t>(</w:t>
+      </w:r>
+      <w:proofErr w:type="gramEnd"/>
+      <w:r>
+        <w:t>"</w:t>
+      </w:r>
+      <w:r>
+        <w:rPr>
+          <w:i/>
+          <w:iCs/>
+        </w:rPr>
+        <w:t>%c\n</w:t>
+      </w:r>
+      <w:r>
+        <w:t>", alphabet[</w:t>
+      </w:r>
+      <w:proofErr w:type="spellStart"/>
+      <w:r>
+        <w:t>idx</w:t>
+      </w:r>
+      <w:proofErr w:type="spellEnd"/>
+      <w:r>
+        <w:t>]);</w:t>
+      </w:r>
+    </w:p>
+    <w:p>
+      <w:pPr>
+        <w:spacing w:line="360" w:lineRule="auto"/>
+      </w:pPr>
+      <w:r>
+        <w:t xml:space="preserve">   </w:t>
+      </w:r>
+      <w:proofErr w:type="spellStart"/>
+      <w:proofErr w:type="gramStart"/>
+      <w:r>
+        <w:t>printf</w:t>
+      </w:r>
+      <w:proofErr w:type="spellEnd"/>
+      <w:r>
+        <w:t>(</w:t>
+      </w:r>
+      <w:proofErr w:type="gramEnd"/>
+      <w:r>
+        <w:t>"</w:t>
+      </w:r>
+      <w:r>
+        <w:rPr>
+          <w:i/>
+          <w:iCs/>
+        </w:rPr>
+        <w:t>Index at: %</w:t>
+      </w:r>
+      <w:proofErr w:type="spellStart"/>
+      <w:r>
+        <w:rPr>
+          <w:i/>
+          <w:iCs/>
+        </w:rPr>
+        <w:t>i</w:t>
+      </w:r>
+      <w:proofErr w:type="spellEnd"/>
+      <w:r>
+        <w:t xml:space="preserve">", </w:t>
+      </w:r>
+      <w:proofErr w:type="spellStart"/>
+      <w:r>
+        <w:t>idx</w:t>
+      </w:r>
+      <w:proofErr w:type="spellEnd"/>
+      <w:r>
+        <w:t>);</w:t>
+      </w:r>
+    </w:p>
+    <w:p>
+      <w:pPr>
+        <w:spacing w:line="360" w:lineRule="auto"/>
+      </w:pPr>
+      <w:r>
+        <w:t xml:space="preserve">   ++</w:t>
+      </w:r>
+      <w:proofErr w:type="spellStart"/>
+      <w:r>
+        <w:t>idx</w:t>
+      </w:r>
+      <w:proofErr w:type="spellEnd"/>
+      <w:r>
+        <w:t>; //</w:t>
+      </w:r>
+      <w:r>
+        <w:rPr>
+          <w:i/>
+          <w:iCs/>
+        </w:rPr>
+        <w:t xml:space="preserve"> increment index</w:t>
+      </w:r>
+    </w:p>
+    <w:p>
+      <w:pPr>
+        <w:spacing w:line="360" w:lineRule="auto"/>
+      </w:pPr>
+      <w:r>
+        <w:t xml:space="preserve">   </w:t>
+      </w:r>
+      <w:proofErr w:type="spellStart"/>
+      <w:proofErr w:type="gramStart"/>
+      <w:r>
+        <w:t>printf</w:t>
+      </w:r>
+      <w:proofErr w:type="spellEnd"/>
+      <w:r>
+        <w:t>(</w:t>
+      </w:r>
+      <w:proofErr w:type="gramEnd"/>
+      <w:r>
+        <w:t>"</w:t>
+      </w:r>
+      <w:r>
+        <w:rPr>
+          <w:i/>
+          <w:iCs/>
+        </w:rPr>
+        <w:t>\</w:t>
+      </w:r>
+      <w:proofErr w:type="spellStart"/>
+      <w:r>
+        <w:rPr>
+          <w:i/>
+          <w:iCs/>
+        </w:rPr>
+        <w:t>nJust</w:t>
+      </w:r>
+      <w:proofErr w:type="spellEnd"/>
+      <w:r>
+        <w:rPr>
+          <w:i/>
+          <w:iCs/>
+        </w:rPr>
+        <w:t xml:space="preserve"> Exiting...\n</w:t>
+      </w:r>
+      <w:r>
+        <w:t>");</w:t>
+      </w:r>
+    </w:p>
+    <w:p>
+      <w:pPr>
+        <w:spacing w:line="360" w:lineRule="auto"/>
+      </w:pPr>
+      <w:r>
+        <w:t xml:space="preserve">  }</w:t>
+      </w:r>
+    </w:p>
+    <w:p>
+      <w:pPr>
+        <w:spacing w:line="360" w:lineRule="auto"/>
+      </w:pPr>
+      <w:r>
+        <w:t xml:space="preserve">  </w:t>
+      </w:r>
+      <w:proofErr w:type="spellStart"/>
+      <w:r>
+        <w:t>pthread_</w:t>
+      </w:r>
+      <w:proofErr w:type="gramStart"/>
+      <w:r>
+        <w:t>exit</w:t>
+      </w:r>
+      <w:proofErr w:type="spellEnd"/>
+      <w:r>
+        <w:t>(</w:t>
+      </w:r>
+      <w:proofErr w:type="gramEnd"/>
+      <w:r>
+        <w:t>0);</w:t>
+      </w:r>
+    </w:p>
+    <w:p>
+      <w:pPr>
+        <w:spacing w:line="360" w:lineRule="auto"/>
+      </w:pPr>
+      <w:r>
+        <w:t>}</w:t>
+      </w:r>
+    </w:p>
+    <w:p>
+      <w:pPr>
+        <w:spacing w:line="360" w:lineRule="auto"/>
+      </w:pPr>
+    </w:p>
+    <w:p>
+      <w:pPr>
+        <w:spacing w:line="360" w:lineRule="auto"/>
+      </w:pPr>
+      <w:proofErr w:type="gramStart"/>
+      <w:r>
+        <w:t>main(</w:t>
+      </w:r>
+      <w:proofErr w:type="gramEnd"/>
+      <w:r>
+        <w:t>) {</w:t>
+      </w:r>
+    </w:p>
+    <w:p>
+      <w:pPr>
+        <w:spacing w:line="360" w:lineRule="auto"/>
+      </w:pPr>
+      <w:r>
+        <w:t xml:space="preserve">  </w:t>
+      </w:r>
+      <w:proofErr w:type="spellStart"/>
+      <w:r>
+        <w:t>idx</w:t>
+      </w:r>
+      <w:proofErr w:type="spellEnd"/>
+      <w:r>
+        <w:t xml:space="preserve"> = 0; //</w:t>
+      </w:r>
+      <w:r>
+        <w:rPr>
+          <w:i/>
+          <w:iCs/>
+        </w:rPr>
+        <w:t xml:space="preserve"> max of 25, total length of alphabet</w:t>
+      </w:r>
+    </w:p>
+    <w:p>
+      <w:pPr>
+        <w:spacing w:line="360" w:lineRule="auto"/>
+      </w:pPr>
+    </w:p>
+    <w:p>
+      <w:pPr>
+        <w:spacing w:line="360" w:lineRule="auto"/>
+      </w:pPr>
+      <w:r>
+        <w:t xml:space="preserve">  </w:t>
+      </w:r>
+      <w:r>
+        <w:rPr>
+          <w:i/>
+          <w:iCs/>
+        </w:rPr>
+        <w:t>if</w:t>
+      </w:r>
+      <w:r>
+        <w:t>(</w:t>
+      </w:r>
+      <w:proofErr w:type="spellStart"/>
+      <w:r>
+        <w:t>monitor_</w:t>
+      </w:r>
+      <w:proofErr w:type="gramStart"/>
+      <w:r>
+        <w:t>init</w:t>
+      </w:r>
+      <w:proofErr w:type="spellEnd"/>
+      <w:r>
+        <w:t>(</w:t>
+      </w:r>
+      <w:proofErr w:type="gramEnd"/>
+      <w:r>
+        <w:t>) == 0) {</w:t>
+      </w:r>
+    </w:p>
+    <w:p>
+      <w:pPr>
+        <w:spacing w:line="360" w:lineRule="auto"/>
+      </w:pPr>
+      <w:r>
+        <w:t xml:space="preserve">    //</w:t>
+      </w:r>
+      <w:r>
+        <w:rPr>
+          <w:i/>
+          <w:iCs/>
+        </w:rPr>
+        <w:t xml:space="preserve"> Ready to define synchronized program logic</w:t>
+      </w:r>
+    </w:p>
+    <w:p>
+      <w:pPr>
+        <w:spacing w:line="360" w:lineRule="auto"/>
+      </w:pPr>
+      <w:r>
+        <w:lastRenderedPageBreak/>
+        <w:t xml:space="preserve">    </w:t>
+      </w:r>
+      <w:proofErr w:type="spellStart"/>
+      <w:r>
+        <w:t>monitor_</w:t>
+      </w:r>
+      <w:proofErr w:type="gramStart"/>
+      <w:r>
+        <w:t>startSync</w:t>
+      </w:r>
+      <w:proofErr w:type="spellEnd"/>
+      <w:r>
+        <w:t>(</w:t>
+      </w:r>
+      <w:proofErr w:type="gramEnd"/>
+      <w:r>
+        <w:t>); //</w:t>
+      </w:r>
+      <w:r>
+        <w:rPr>
+          <w:i/>
+          <w:iCs/>
+        </w:rPr>
+        <w:t xml:space="preserve"> TODO</w:t>
+      </w:r>
+    </w:p>
+    <w:p>
+      <w:pPr>
+        <w:spacing w:line="360" w:lineRule="auto"/>
+      </w:pPr>
+      <w:r>
+        <w:t xml:space="preserve">    //</w:t>
+      </w:r>
+      <w:r>
+        <w:rPr>
+          <w:i/>
+          <w:iCs/>
+        </w:rPr>
+        <w:t xml:space="preserve"> Process 1</w:t>
+      </w:r>
+    </w:p>
+    <w:p>
+      <w:pPr>
+        <w:spacing w:line="360" w:lineRule="auto"/>
+      </w:pPr>
+      <w:r>
+        <w:t xml:space="preserve">    </w:t>
+      </w:r>
+      <w:proofErr w:type="gramStart"/>
+      <w:r>
+        <w:t>wait(</w:t>
+      </w:r>
+      <w:proofErr w:type="gramEnd"/>
+      <w:r>
+        <w:t>3); //</w:t>
+      </w:r>
+      <w:r>
+        <w:rPr>
+          <w:i/>
+          <w:iCs/>
+        </w:rPr>
+        <w:t xml:space="preserve"> Would ordinarily cause second thread to run first</w:t>
+      </w:r>
+    </w:p>
+    <w:p>
+      <w:pPr>
+        <w:spacing w:line="360" w:lineRule="auto"/>
+      </w:pPr>
+      <w:r>
+        <w:t xml:space="preserve">    </w:t>
+      </w:r>
+      <w:proofErr w:type="gramStart"/>
+      <w:r>
+        <w:t>print(</w:t>
+      </w:r>
+      <w:proofErr w:type="gramEnd"/>
+      <w:r>
+        <w:t>"</w:t>
+      </w:r>
+      <w:r>
+        <w:rPr>
+          <w:i/>
+          <w:iCs/>
+        </w:rPr>
+        <w:t>Would print out some stuff here, to print first....</w:t>
+      </w:r>
+      <w:r>
+        <w:t>");</w:t>
+      </w:r>
+    </w:p>
+    <w:p>
+      <w:pPr>
+        <w:spacing w:line="360" w:lineRule="auto"/>
+      </w:pPr>
+      <w:r>
+        <w:t xml:space="preserve">    </w:t>
+      </w:r>
+      <w:proofErr w:type="spellStart"/>
+      <w:r>
+        <w:t>monitor_</w:t>
+      </w:r>
+      <w:proofErr w:type="gramStart"/>
+      <w:r>
+        <w:t>endSync</w:t>
+      </w:r>
+      <w:proofErr w:type="spellEnd"/>
+      <w:r>
+        <w:t>(</w:t>
+      </w:r>
+      <w:proofErr w:type="gramEnd"/>
+      <w:r>
+        <w:t>); //</w:t>
+      </w:r>
+      <w:r>
+        <w:rPr>
+          <w:i/>
+          <w:iCs/>
+        </w:rPr>
+        <w:t xml:space="preserve"> TODO</w:t>
+      </w:r>
+    </w:p>
+    <w:p>
+      <w:pPr>
+        <w:spacing w:line="360" w:lineRule="auto"/>
+      </w:pPr>
+      <w:r>
+        <w:t xml:space="preserve">  /*</w:t>
+      </w:r>
+      <w:r>
+        <w:rPr>
+          <w:i/>
+          <w:iCs/>
+        </w:rPr>
+        <w:t xml:space="preserve"> **** </w:t>
+      </w:r>
+      <w:r>
+        <w:t>*/</w:t>
+      </w:r>
+    </w:p>
+    <w:p>
+      <w:pPr>
+        <w:spacing w:line="360" w:lineRule="auto"/>
+      </w:pPr>
+      <w:r>
+        <w:t xml:space="preserve">    </w:t>
+      </w:r>
+      <w:proofErr w:type="spellStart"/>
+      <w:r>
+        <w:t>monitor_</w:t>
+      </w:r>
+      <w:proofErr w:type="gramStart"/>
+      <w:r>
+        <w:t>startSync</w:t>
+      </w:r>
+      <w:proofErr w:type="spellEnd"/>
+      <w:r>
+        <w:t>(</w:t>
+      </w:r>
+      <w:proofErr w:type="gramEnd"/>
+      <w:r>
+        <w:t>); //</w:t>
+      </w:r>
+      <w:r>
+        <w:rPr>
+          <w:i/>
+          <w:iCs/>
+        </w:rPr>
+        <w:t xml:space="preserve"> TODO</w:t>
+      </w:r>
+    </w:p>
+    <w:p>
+      <w:pPr>
+        <w:spacing w:line="360" w:lineRule="auto"/>
+      </w:pPr>
+      <w:r>
+        <w:t xml:space="preserve">    //</w:t>
+      </w:r>
+      <w:r>
+        <w:rPr>
+          <w:i/>
+          <w:iCs/>
+        </w:rPr>
+        <w:t xml:space="preserve"> Process 2</w:t>
+      </w:r>
+    </w:p>
+    <w:p>
+      <w:pPr>
+        <w:spacing w:line="360" w:lineRule="auto"/>
+      </w:pPr>
+      <w:r>
+        <w:t xml:space="preserve">    </w:t>
+      </w:r>
+      <w:proofErr w:type="gramStart"/>
+      <w:r>
+        <w:t>print(</w:t>
+      </w:r>
+      <w:proofErr w:type="gramEnd"/>
+      <w:r>
+        <w:t>"</w:t>
+      </w:r>
+      <w:r>
+        <w:rPr>
+          <w:i/>
+          <w:iCs/>
+        </w:rPr>
+        <w:t>Would print out some stuff here, to print second....</w:t>
+      </w:r>
+      <w:r>
+        <w:t>");</w:t>
+      </w:r>
+    </w:p>
+    <w:p>
+      <w:pPr>
+        <w:spacing w:line="360" w:lineRule="auto"/>
+      </w:pPr>
+      <w:r>
+        <w:t xml:space="preserve">    </w:t>
+      </w:r>
+      <w:proofErr w:type="spellStart"/>
+      <w:r>
+        <w:t>monitor_</w:t>
+      </w:r>
+      <w:proofErr w:type="gramStart"/>
+      <w:r>
+        <w:t>endSync</w:t>
+      </w:r>
+      <w:proofErr w:type="spellEnd"/>
+      <w:r>
+        <w:t>(</w:t>
+      </w:r>
+      <w:proofErr w:type="gramEnd"/>
+      <w:r>
+        <w:t>); //</w:t>
+      </w:r>
+      <w:r>
+        <w:rPr>
+          <w:i/>
+          <w:iCs/>
+        </w:rPr>
+        <w:t xml:space="preserve"> TODO</w:t>
+      </w:r>
+    </w:p>
+    <w:p>
+      <w:pPr>
+        <w:spacing w:line="360" w:lineRule="auto"/>
+      </w:pPr>
+    </w:p>
+    <w:p>
+      <w:pPr>
+        <w:spacing w:line="360" w:lineRule="auto"/>
+      </w:pPr>
+      <w:r>
+        <w:t xml:space="preserve">  };</w:t>
+      </w:r>
+    </w:p>
+    <w:p>
+      <w:pPr>
+        <w:spacing w:line="360" w:lineRule="auto"/>
+      </w:pPr>
+      <w:r>
+        <w:t xml:space="preserve">  </w:t>
+      </w:r>
+      <w:proofErr w:type="spellStart"/>
+      <w:r>
+        <w:t>monitor_</w:t>
+      </w:r>
+      <w:proofErr w:type="gramStart"/>
+      <w:r>
+        <w:t>destroy</w:t>
+      </w:r>
+      <w:proofErr w:type="spellEnd"/>
+      <w:r>
+        <w:t>(</w:t>
+      </w:r>
+      <w:proofErr w:type="gramEnd"/>
+      <w:r>
+        <w:t>);</w:t>
+      </w:r>
+    </w:p>
+    <w:p>
+      <w:pPr>
+        <w:spacing w:line="360" w:lineRule="auto"/>
+      </w:pPr>
+    </w:p>
+    <w:p>
+      <w:pPr>
+        <w:spacing w:line="360" w:lineRule="auto"/>
+      </w:pPr>
+      <w:r>
+        <w:t>}</w:t>
+      </w:r>
+    </w:p>
+    <w:p>
+      <w:pPr>
+        <w:spacing w:line="360" w:lineRule="auto"/>
+      </w:pPr>
+    </w:p>
+    <w:p>
+      <w:pPr>
+        <w:spacing w:line="360" w:lineRule="auto"/>
+      </w:pPr>
+      <w:r>
+        <w:br w:type="page"/>
+      </w:r>
+    </w:p>
+    <w:p>
+      <w:pPr>
+        <w:spacing w:line="360" w:lineRule="auto"/>
         <w:jc w:val="center"/>
       </w:pPr>
       <w:r>
         <w:lastRenderedPageBreak/>
-        <w:t>References</w:t>
+        <w:t>Resources</w:t>
       </w:r>
     </w:p>
     <w:p>
@@ -2012,6 +4219,20 @@
         <w:spacing w:line="360" w:lineRule="auto"/>
         <w:ind w:firstLine="720"/>
       </w:pPr>
+      <w:proofErr w:type="spellStart"/>
+      <w:r>
+        <w:t>Kapse</w:t>
+      </w:r>
+      <w:proofErr w:type="spellEnd"/>
+      <w:r>
+        <w:t>, S. (2019, May 6). How to use POSIX semaphores in C language. Retrieved January 20, 2020, from https://www.tutorialspoint.com/how-to-use-posix-semaphores-in-c-language</w:t>
+      </w:r>
+    </w:p>
+    <w:p>
+      <w:pPr>
+        <w:spacing w:line="360" w:lineRule="auto"/>
+        <w:ind w:firstLine="720"/>
+      </w:pPr>
       <w:r>
         <w:t>Tanenbaum, A. S., &amp; Bos, H. (2017). </w:t>
       </w:r>
@@ -2038,6 +4259,11 @@
       <w:pPr>
         <w:spacing w:line="360" w:lineRule="auto"/>
       </w:pPr>
+    </w:p>
+    <w:p>
+      <w:r>
+        <w:tab/>
+      </w:r>
     </w:p>
     <w:p/>
     <w:sectPr>

</xml_diff>

<commit_message>
feat: monitors program mostly finished, need to update README and writeup
</commit_message>
<xml_diff>
--- a/Wk2/MonitorsAndSemaphores/MonitorsAndSemaphores WriteUp.docx
+++ b/Wk2/MonitorsAndSemaphores/MonitorsAndSemaphores WriteUp.docx
@@ -36,10 +36,7 @@
       </w:r>
       <w:proofErr w:type="spellEnd"/>
       <w:r>
-        <w:t xml:space="preserve"> 2: </w:t>
-      </w:r>
-      <w:r>
-        <w:t>Semaphores and Monitors</w:t>
+        <w:t xml:space="preserve"> 2: Semaphores and Monitors</w:t>
       </w:r>
     </w:p>
     <w:p>
@@ -118,30 +115,15 @@
         <w:t xml:space="preserve">semaphores </w:t>
       </w:r>
       <w:r>
-        <w:t>libra</w:t>
-      </w:r>
-      <w:r>
-        <w:t>ries</w:t>
-      </w:r>
-      <w:r>
-        <w:t xml:space="preserve"> in </w:t>
+        <w:t xml:space="preserve">libraries in </w:t>
       </w:r>
       <w:proofErr w:type="gramStart"/>
       <w:r>
-        <w:t>C</w:t>
-      </w:r>
-      <w:r>
-        <w:t xml:space="preserve"> </w:t>
-      </w:r>
-      <w:r>
-        <w:t>,</w:t>
+        <w:t>C ,</w:t>
       </w:r>
       <w:proofErr w:type="gramEnd"/>
       <w:r>
-        <w:t xml:space="preserve"> I have implemented a basic example of a solution to this assignment. </w:t>
-      </w:r>
-      <w:r>
-        <w:t>A single processing thread function will attempt to synchronize and print out the entire alphabet, char by char.</w:t>
+        <w:t xml:space="preserve"> I have implemented a basic example of a solution to this assignment. A single processing thread function will attempt to synchronize and print out the entire alphabet, char by char.</w:t>
       </w:r>
     </w:p>
     <w:p>
@@ -150,8 +132,6 @@
       </w:pPr>
       <w:r>
         <w:tab/>
-      </w:r>
-      <w:r>
         <w:t xml:space="preserve">Two threads are spun up using the function </w:t>
       </w:r>
       <w:proofErr w:type="spellStart"/>
@@ -417,25 +397,13 @@
       </w:r>
       <w:proofErr w:type="spellEnd"/>
       <w:r>
-        <w:t xml:space="preserve"> function either enters or exits the printing block twice in a row. As seen in the output, I must have misused my semaphore in some way, due to how there is at least one instance</w:t>
-      </w:r>
-      <w:r>
-        <w:t xml:space="preserve"> (between ‘v’ and ‘w’)</w:t>
-      </w:r>
-      <w:r>
-        <w:t xml:space="preserve"> where a segment of </w:t>
-      </w:r>
-      <w:proofErr w:type="spellStart"/>
-      <w:r>
-        <w:rPr>
-          <w:i/>
-          <w:iCs/>
-        </w:rPr>
-        <w:t>printAlphabet’s</w:t>
-      </w:r>
-      <w:proofErr w:type="spellEnd"/>
-      <w:r>
-        <w:t xml:space="preserve"> print outs are duplicated.</w:t>
+        <w:t xml:space="preserve"> function either enters or exits the printing block twice in a row. As seen in the output, </w:t>
+      </w:r>
+      <w:r>
+        <w:t>both threads take equal turns, one after the other, to print out the entire alphabet</w:t>
+      </w:r>
+      <w:r>
+        <w:t>.</w:t>
       </w:r>
       <w:r>
         <w:t xml:space="preserve"> My use of semaphores was influenced heavily by the simple example given by </w:t>
@@ -456,6 +424,39 @@
       <w:r>
         <w:t xml:space="preserve"> (2019).</w:t>
       </w:r>
+    </w:p>
+    <w:p>
+      <w:r>
+        <w:t xml:space="preserve">Used this: </w:t>
+      </w:r>
+      <w:hyperlink r:id="rId8" w:history="1">
+        <w:r>
+          <w:rPr>
+            <w:rStyle w:val="Hyperlink"/>
+          </w:rPr>
+          <w:t>https://www.softprayog.in/programming/posix-semaphores</w:t>
+        </w:r>
+      </w:hyperlink>
+    </w:p>
+    <w:p>
+      <w:r>
+        <w:t xml:space="preserve">And this answer: </w:t>
+      </w:r>
+      <w:hyperlink r:id="rId9" w:history="1">
+        <w:r>
+          <w:rPr>
+            <w:rStyle w:val="Hyperlink"/>
+          </w:rPr>
+          <w:t>https://stackoverflow.com/questions/1413785/sem-init-on-os-x</w:t>
+        </w:r>
+      </w:hyperlink>
+    </w:p>
+    <w:p>
+      <w:pPr>
+        <w:spacing w:line="360" w:lineRule="auto"/>
+      </w:pPr>
+      <w:bookmarkStart w:id="0" w:name="_GoBack"/>
+      <w:bookmarkEnd w:id="0"/>
     </w:p>
     <w:p>
       <w:pPr>
@@ -492,7 +493,7 @@
       <w:r>
         <w:t xml:space="preserve">Even though the entire code solution is below, it may also be found uploaded to my GitHub repository for this course, here: </w:t>
       </w:r>
-      <w:hyperlink r:id="rId8" w:history="1">
+      <w:hyperlink r:id="rId10" w:history="1">
         <w:r>
           <w:rPr>
             <w:rStyle w:val="Hyperlink"/>
@@ -548,12 +549,9 @@
       <w:r>
         <w:t>.c</w:t>
       </w:r>
-      <w:r>
-        <w:t>’, the</w:t>
-      </w:r>
-      <w:proofErr w:type="spellEnd"/>
-      <w:r>
-        <w:t>n</w:t>
+      <w:proofErr w:type="spellEnd"/>
+      <w:r>
+        <w:t>’, then</w:t>
       </w:r>
     </w:p>
     <w:p>
@@ -570,6 +568,7 @@
       </w:pPr>
       <w:proofErr w:type="gramStart"/>
       <w:r>
+        <w:lastRenderedPageBreak/>
         <w:t>‘./</w:t>
       </w:r>
       <w:proofErr w:type="spellStart"/>
@@ -599,7 +598,6 @@
         <w:spacing w:line="360" w:lineRule="auto"/>
       </w:pPr>
       <w:r>
-        <w:lastRenderedPageBreak/>
         <w:t>/*</w:t>
       </w:r>
     </w:p>
@@ -1447,77 +1445,6 @@
       <w:proofErr w:type="spellEnd"/>
       <w:r>
         <w:t>]);</w:t>
-      </w:r>
-    </w:p>
-    <w:p>
-      <w:pPr>
-        <w:spacing w:line="360" w:lineRule="auto"/>
-      </w:pPr>
-      <w:r>
-        <w:t xml:space="preserve">   </w:t>
-      </w:r>
-      <w:proofErr w:type="spellStart"/>
-      <w:proofErr w:type="gramStart"/>
-      <w:r>
-        <w:t>printf</w:t>
-      </w:r>
-      <w:proofErr w:type="spellEnd"/>
-      <w:r>
-        <w:t>(</w:t>
-      </w:r>
-      <w:proofErr w:type="gramEnd"/>
-      <w:r>
-        <w:t>"</w:t>
-      </w:r>
-      <w:r>
-        <w:rPr>
-          <w:i/>
-          <w:iCs/>
-        </w:rPr>
-        <w:t>Index at: %</w:t>
-      </w:r>
-      <w:proofErr w:type="spellStart"/>
-      <w:r>
-        <w:rPr>
-          <w:i/>
-          <w:iCs/>
-        </w:rPr>
-        <w:t>i</w:t>
-      </w:r>
-      <w:proofErr w:type="spellEnd"/>
-      <w:r>
-        <w:t xml:space="preserve">", </w:t>
-      </w:r>
-      <w:proofErr w:type="spellStart"/>
-      <w:r>
-        <w:t>idx</w:t>
-      </w:r>
-      <w:proofErr w:type="spellEnd"/>
-      <w:r>
-        <w:t>);</w:t>
-      </w:r>
-    </w:p>
-    <w:p>
-      <w:pPr>
-        <w:spacing w:line="360" w:lineRule="auto"/>
-      </w:pPr>
-      <w:r>
-        <w:t xml:space="preserve">   ++</w:t>
-      </w:r>
-      <w:proofErr w:type="spellStart"/>
-      <w:r>
-        <w:t>idx</w:t>
-      </w:r>
-      <w:proofErr w:type="spellEnd"/>
-      <w:r>
-        <w:t>; //</w:t>
-      </w:r>
-      <w:r>
-        <w:rPr>
-          <w:i/>
-          <w:iCs/>
-        </w:rPr>
-        <w:t xml:space="preserve"> increment index</w:t>
       </w:r>
     </w:p>
     <w:p>
@@ -1546,6 +1473,77 @@
           <w:i/>
           <w:iCs/>
         </w:rPr>
+        <w:t>Index at: %</w:t>
+      </w:r>
+      <w:proofErr w:type="spellStart"/>
+      <w:r>
+        <w:rPr>
+          <w:i/>
+          <w:iCs/>
+        </w:rPr>
+        <w:t>i</w:t>
+      </w:r>
+      <w:proofErr w:type="spellEnd"/>
+      <w:r>
+        <w:t xml:space="preserve">", </w:t>
+      </w:r>
+      <w:proofErr w:type="spellStart"/>
+      <w:r>
+        <w:t>idx</w:t>
+      </w:r>
+      <w:proofErr w:type="spellEnd"/>
+      <w:r>
+        <w:t>);</w:t>
+      </w:r>
+    </w:p>
+    <w:p>
+      <w:pPr>
+        <w:spacing w:line="360" w:lineRule="auto"/>
+      </w:pPr>
+      <w:r>
+        <w:t xml:space="preserve">   ++</w:t>
+      </w:r>
+      <w:proofErr w:type="spellStart"/>
+      <w:r>
+        <w:t>idx</w:t>
+      </w:r>
+      <w:proofErr w:type="spellEnd"/>
+      <w:r>
+        <w:t>; //</w:t>
+      </w:r>
+      <w:r>
+        <w:rPr>
+          <w:i/>
+          <w:iCs/>
+        </w:rPr>
+        <w:t xml:space="preserve"> increment index</w:t>
+      </w:r>
+    </w:p>
+    <w:p>
+      <w:pPr>
+        <w:spacing w:line="360" w:lineRule="auto"/>
+      </w:pPr>
+      <w:r>
+        <w:t xml:space="preserve">   </w:t>
+      </w:r>
+      <w:proofErr w:type="spellStart"/>
+      <w:proofErr w:type="gramStart"/>
+      <w:r>
+        <w:t>printf</w:t>
+      </w:r>
+      <w:proofErr w:type="spellEnd"/>
+      <w:r>
+        <w:t>(</w:t>
+      </w:r>
+      <w:proofErr w:type="gramEnd"/>
+      <w:r>
+        <w:t>"</w:t>
+      </w:r>
+      <w:r>
+        <w:rPr>
+          <w:i/>
+          <w:iCs/>
+        </w:rPr>
         <w:t>\</w:t>
       </w:r>
       <w:proofErr w:type="spellStart"/>
@@ -2070,8 +2068,6 @@
       <w:r>
         <w:t xml:space="preserve"> Monitors manage blocks of code logic so that they never execute simultaneously using the same critical resources.</w:t>
       </w:r>
-      <w:bookmarkStart w:id="0" w:name="_GoBack"/>
-      <w:bookmarkEnd w:id="0"/>
     </w:p>
     <w:p>
       <w:pPr>
@@ -4515,6 +4511,7 @@
     <w:lsdException w:name="HTML Sample" w:semiHidden="1" w:unhideWhenUsed="1"/>
     <w:lsdException w:name="HTML Typewriter" w:semiHidden="1" w:unhideWhenUsed="1"/>
     <w:lsdException w:name="HTML Variable" w:semiHidden="1" w:unhideWhenUsed="1"/>
+    <w:lsdException w:name="Normal Table" w:semiHidden="1" w:unhideWhenUsed="1"/>
     <w:lsdException w:name="annotation subject" w:semiHidden="1" w:unhideWhenUsed="1"/>
     <w:lsdException w:name="No List" w:semiHidden="1" w:unhideWhenUsed="1"/>
     <w:lsdException w:name="Outline List 1" w:semiHidden="1" w:unhideWhenUsed="1"/>
@@ -4561,8 +4558,10 @@
     <w:lsdException w:name="Table Subtle 2" w:semiHidden="1" w:unhideWhenUsed="1"/>
     <w:lsdException w:name="Table Web 1" w:semiHidden="1" w:unhideWhenUsed="1"/>
     <w:lsdException w:name="Table Web 2" w:semiHidden="1" w:unhideWhenUsed="1"/>
+    <w:lsdException w:name="Table Web 3" w:semiHidden="1" w:unhideWhenUsed="1"/>
     <w:lsdException w:name="Balloon Text" w:semiHidden="1" w:unhideWhenUsed="1"/>
     <w:lsdException w:name="Table Grid" w:uiPriority="39"/>
+    <w:lsdException w:name="Table Theme" w:semiHidden="1" w:unhideWhenUsed="1"/>
     <w:lsdException w:name="Placeholder Text" w:semiHidden="1"/>
     <w:lsdException w:name="No Spacing" w:uiPriority="1" w:qFormat="1"/>
     <w:lsdException w:name="Light Shading" w:uiPriority="60"/>
@@ -4792,6 +4791,7 @@
   <w:style w:type="character" w:default="1" w:styleId="DefaultParagraphFont">
     <w:name w:val="Default Paragraph Font"/>
     <w:uiPriority w:val="1"/>
+    <w:semiHidden/>
     <w:unhideWhenUsed/>
   </w:style>
   <w:style w:type="table" w:default="1" w:styleId="TableNormal">

</xml_diff>